<commit_message>
result section in code
</commit_message>
<xml_diff>
--- a/Study-plan.docx
+++ b/Study-plan.docx
@@ -1369,7 +1369,79 @@
         <w:pStyle w:val="FirstParagraph"/>
       </w:pPr>
       <w:r>
-        <w:t xml:space="preserve">The exposure variable is the audit filters.</w:t>
+        <w:t xml:space="preserve">The exposure variable is the audit filters. The following audit filters are of interest:</w:t>
+      </w:r>
+    </w:p>
+    <w:p>
+      <w:pPr>
+        <w:pStyle w:val="BodyText"/>
+      </w:pPr>
+      <w:r>
+        <w:t xml:space="preserve">• Systolic blood pressure less than 90</w:t>
+      </w:r>
+    </w:p>
+    <w:p>
+      <w:pPr>
+        <w:pStyle w:val="BodyText"/>
+      </w:pPr>
+      <w:r>
+        <w:t xml:space="preserve">• Glasgow coma scale less than 9 and not intubated</w:t>
+      </w:r>
+    </w:p>
+    <w:p>
+      <w:pPr>
+        <w:pStyle w:val="BodyText"/>
+      </w:pPr>
+      <w:r>
+        <w:t xml:space="preserve">• Injury severity score greater than 15 but not admitted to the intensive care unit</w:t>
+      </w:r>
+    </w:p>
+    <w:p>
+      <w:pPr>
+        <w:pStyle w:val="BodyText"/>
+      </w:pPr>
+      <w:r>
+        <w:t xml:space="preserve">• Time to acute intervention more than 60 minutes from arrival to hospital</w:t>
+      </w:r>
+    </w:p>
+    <w:p>
+      <w:pPr>
+        <w:pStyle w:val="BodyText"/>
+      </w:pPr>
+      <w:r>
+        <w:t xml:space="preserve">• Time to computed tomography more than 30 minutes from arrival to hospital</w:t>
+      </w:r>
+    </w:p>
+    <w:p>
+      <w:pPr>
+        <w:pStyle w:val="BodyText"/>
+      </w:pPr>
+      <w:r>
+        <w:t xml:space="preserve">• No anticoagulant therapy within 72 hours after traumatic brain injury</w:t>
+      </w:r>
+    </w:p>
+    <w:p>
+      <w:pPr>
+        <w:pStyle w:val="BodyText"/>
+      </w:pPr>
+      <w:r>
+        <w:t xml:space="preserve">• The presence of cardio-pulmonary resuscitation with thoracotomy</w:t>
+      </w:r>
+    </w:p>
+    <w:p>
+      <w:pPr>
+        <w:pStyle w:val="BodyText"/>
+      </w:pPr>
+      <w:r>
+        <w:t xml:space="preserve">• The presence of a liver or spleen injury</w:t>
+      </w:r>
+    </w:p>
+    <w:p>
+      <w:pPr>
+        <w:pStyle w:val="BodyText"/>
+      </w:pPr>
+      <w:r>
+        <w:t xml:space="preserve">• Massive transfusion, defined as 10 or more units of packed red blood cells within 24 hours.</w:t>
       </w:r>
     </w:p>
     <w:bookmarkEnd w:id="30"/>

</xml_diff>